<commit_message>
printen gecorrigeerd en andere kleine GUI dingen verbeterd
</commit_message>
<xml_diff>
--- a/Project Maandelijkse Loon.docx
+++ b/Project Maandelijkse Loon.docx
@@ -102,11 +102,13 @@
     <w:p>
       <w:pPr>
         <w:rPr>
-          <w:lang w:val="nl-BE"/>
-        </w:rPr>
-      </w:pPr>
-      <w:r>
-        <w:rPr>
+          <w:highlight w:val="green"/>
+          <w:lang w:val="nl-BE"/>
+        </w:rPr>
+      </w:pPr>
+      <w:r>
+        <w:rPr>
+          <w:highlight w:val="green"/>
           <w:lang w:val="nl-BE"/>
         </w:rPr>
         <w:t xml:space="preserve">Het aantal gepresteerde uren per week bij een voltijds contract is 38 uur. Als je een </w:t>
@@ -115,12 +117,14 @@
         <w:rPr>
           <w:b/>
           <w:bCs/>
+          <w:highlight w:val="green"/>
           <w:lang w:val="nl-BE"/>
         </w:rPr>
         <w:t>startloon</w:t>
       </w:r>
       <w:r>
         <w:rPr>
+          <w:highlight w:val="green"/>
           <w:lang w:val="nl-BE"/>
         </w:rPr>
         <w:t xml:space="preserve"> hebt van 1900.00 euro, en je hebt een voltijds contract, blijft het startloon 1900.00 euro. De formule dat we hiervoor gebruiken is </w:t>
@@ -129,18 +133,21 @@
         <w:rPr>
           <w:i/>
           <w:iCs/>
+          <w:highlight w:val="green"/>
           <w:lang w:val="nl-BE"/>
         </w:rPr>
         <w:t xml:space="preserve">startloon na uurberekening = uren/38 * startloon. </w:t>
       </w:r>
       <w:r>
         <w:rPr>
+          <w:highlight w:val="green"/>
           <w:lang w:val="nl-BE"/>
         </w:rPr>
         <w:t xml:space="preserve">Bij een </w:t>
       </w:r>
       <w:r>
         <w:rPr>
+          <w:highlight w:val="green"/>
           <w:lang w:val="nl-BE"/>
         </w:rPr>
         <w:t>deeltijds contract van 25 uur zou dit dus bijvoorbeeld zijn 25/38 * 1900.00 = 1250.00 euro.</w:t>
@@ -149,6 +156,7 @@
     <w:p>
       <w:pPr>
         <w:rPr>
+          <w:highlight w:val="green"/>
           <w:lang w:val="nl-BE"/>
         </w:rPr>
       </w:pPr>
@@ -156,48 +164,56 @@
         <w:rPr>
           <w:b/>
           <w:bCs/>
+          <w:highlight w:val="green"/>
           <w:lang w:val="nl-BE"/>
         </w:rPr>
         <w:t>Anciënniteit</w:t>
       </w:r>
       <w:r>
         <w:rPr>
+          <w:highlight w:val="green"/>
           <w:lang w:val="nl-BE"/>
         </w:rPr>
         <w:t xml:space="preserve"> wordt berekend op hun startloon</w:t>
       </w:r>
       <w:r>
         <w:rPr>
+          <w:highlight w:val="green"/>
           <w:lang w:val="nl-BE"/>
         </w:rPr>
         <w:t xml:space="preserve"> (na uurberekening)</w:t>
       </w:r>
       <w:r>
         <w:rPr>
+          <w:highlight w:val="green"/>
           <w:lang w:val="nl-BE"/>
         </w:rPr>
         <w:t xml:space="preserve">, en is </w:t>
       </w:r>
       <w:r>
         <w:rPr>
+          <w:highlight w:val="green"/>
           <w:lang w:val="nl-BE"/>
         </w:rPr>
         <w:t>1</w:t>
       </w:r>
       <w:r>
         <w:rPr>
+          <w:highlight w:val="green"/>
           <w:lang w:val="nl-BE"/>
         </w:rPr>
         <w:t>% per jaar</w:t>
       </w:r>
       <w:r>
         <w:rPr>
+          <w:highlight w:val="green"/>
           <w:lang w:val="nl-BE"/>
         </w:rPr>
         <w:t xml:space="preserve"> sinds indiensttreding</w:t>
       </w:r>
       <w:r>
         <w:rPr>
+          <w:highlight w:val="green"/>
           <w:lang w:val="nl-BE"/>
         </w:rPr>
         <w:t xml:space="preserve">. Elk jaar wordt op het vorige jaar berekend. </w:t>
@@ -206,23 +222,27 @@
     <w:p>
       <w:pPr>
         <w:rPr>
-          <w:lang w:val="nl-BE"/>
-        </w:rPr>
-      </w:pPr>
-      <w:r>
-        <w:rPr>
+          <w:highlight w:val="green"/>
+          <w:lang w:val="nl-BE"/>
+        </w:rPr>
+      </w:pPr>
+      <w:r>
+        <w:rPr>
+          <w:highlight w:val="green"/>
           <w:lang w:val="nl-BE"/>
         </w:rPr>
         <w:t>Voorbeeld</w:t>
       </w:r>
       <w:r>
         <w:rPr>
+          <w:highlight w:val="green"/>
           <w:lang w:val="nl-BE"/>
         </w:rPr>
         <w:t>en</w:t>
       </w:r>
       <w:r>
         <w:rPr>
+          <w:highlight w:val="green"/>
           <w:lang w:val="nl-BE"/>
         </w:rPr>
         <w:t>:</w:t>
@@ -236,17 +256,20 @@
           <w:numId w:val="1"/>
         </w:numPr>
         <w:rPr>
-          <w:lang w:val="nl-BE"/>
-        </w:rPr>
-      </w:pPr>
-      <w:r>
-        <w:rPr>
+          <w:highlight w:val="green"/>
+          <w:lang w:val="nl-BE"/>
+        </w:rPr>
+      </w:pPr>
+      <w:r>
+        <w:rPr>
+          <w:highlight w:val="green"/>
           <w:lang w:val="nl-BE"/>
         </w:rPr>
         <w:t>Jaar 0: 1900</w:t>
       </w:r>
       <w:r>
         <w:rPr>
+          <w:highlight w:val="green"/>
           <w:lang w:val="nl-BE"/>
         </w:rPr>
         <w:t>.00</w:t>
@@ -260,11 +283,13 @@
           <w:numId w:val="1"/>
         </w:numPr>
         <w:rPr>
-          <w:lang w:val="nl-BE"/>
-        </w:rPr>
-      </w:pPr>
-      <w:r>
-        <w:rPr>
+          <w:highlight w:val="green"/>
+          <w:lang w:val="nl-BE"/>
+        </w:rPr>
+      </w:pPr>
+      <w:r>
+        <w:rPr>
+          <w:highlight w:val="green"/>
           <w:lang w:val="nl-BE"/>
         </w:rPr>
         <w:t>Jaar 1: 1900.00 * 1.01 = 1919.00</w:t>
@@ -278,11 +303,13 @@
           <w:numId w:val="1"/>
         </w:numPr>
         <w:rPr>
-          <w:lang w:val="nl-BE"/>
-        </w:rPr>
-      </w:pPr>
-      <w:r>
-        <w:rPr>
+          <w:highlight w:val="green"/>
+          <w:lang w:val="nl-BE"/>
+        </w:rPr>
+      </w:pPr>
+      <w:r>
+        <w:rPr>
+          <w:highlight w:val="green"/>
           <w:lang w:val="nl-BE"/>
         </w:rPr>
         <w:t>Jaar 2: 1919.00 * 1.01 = 1938.19</w:t>
@@ -296,11 +323,13 @@
           <w:numId w:val="1"/>
         </w:numPr>
         <w:rPr>
-          <w:lang w:val="nl-BE"/>
-        </w:rPr>
-      </w:pPr>
-      <w:r>
-        <w:rPr>
+          <w:highlight w:val="green"/>
+          <w:lang w:val="nl-BE"/>
+        </w:rPr>
+      </w:pPr>
+      <w:r>
+        <w:rPr>
+          <w:highlight w:val="green"/>
           <w:lang w:val="nl-BE"/>
         </w:rPr>
         <w:t>Jaar 3: 1938.19 * 1.01 = 1957.57</w:t>
@@ -314,11 +343,13 @@
           <w:numId w:val="1"/>
         </w:numPr>
         <w:rPr>
-          <w:lang w:val="nl-BE"/>
-        </w:rPr>
-      </w:pPr>
-      <w:r>
-        <w:rPr>
+          <w:highlight w:val="green"/>
+          <w:lang w:val="nl-BE"/>
+        </w:rPr>
+      </w:pPr>
+      <w:r>
+        <w:rPr>
+          <w:highlight w:val="green"/>
           <w:lang w:val="nl-BE"/>
         </w:rPr>
         <w:t>Jaar 4: 1957.57 * 1.01 = 1977.15</w:t>
@@ -332,11 +363,13 @@
           <w:numId w:val="1"/>
         </w:numPr>
         <w:rPr>
-          <w:lang w:val="nl-BE"/>
-        </w:rPr>
-      </w:pPr>
-      <w:r>
-        <w:rPr>
+          <w:highlight w:val="green"/>
+          <w:lang w:val="nl-BE"/>
+        </w:rPr>
+      </w:pPr>
+      <w:r>
+        <w:rPr>
+          <w:highlight w:val="green"/>
           <w:lang w:val="nl-BE"/>
         </w:rPr>
         <w:t>Jaar 5: 1977.15 * 1.01 = 1996.92</w:t>
@@ -350,11 +383,13 @@
           <w:numId w:val="1"/>
         </w:numPr>
         <w:rPr>
-          <w:lang w:val="nl-BE"/>
-        </w:rPr>
-      </w:pPr>
-      <w:r>
-        <w:rPr>
+          <w:highlight w:val="green"/>
+          <w:lang w:val="nl-BE"/>
+        </w:rPr>
+      </w:pPr>
+      <w:r>
+        <w:rPr>
+          <w:highlight w:val="green"/>
           <w:lang w:val="nl-BE"/>
         </w:rPr>
         <w:t>Jaar 10: 2078.00 * 1.01 = 2098.78</w:t>
@@ -368,11 +403,13 @@
           <w:numId w:val="1"/>
         </w:numPr>
         <w:rPr>
-          <w:lang w:val="nl-BE"/>
-        </w:rPr>
-      </w:pPr>
-      <w:r>
-        <w:rPr>
+          <w:highlight w:val="green"/>
+          <w:lang w:val="nl-BE"/>
+        </w:rPr>
+      </w:pPr>
+      <w:r>
+        <w:rPr>
+          <w:highlight w:val="green"/>
           <w:lang w:val="nl-BE"/>
         </w:rPr>
         <w:t>Jaar 20: 2295.41 * 1.01 = 2318.36</w:t>
@@ -381,11 +418,13 @@
     <w:p>
       <w:pPr>
         <w:rPr>
-          <w:lang w:val="nl-BE"/>
-        </w:rPr>
-      </w:pPr>
-      <w:r>
-        <w:rPr>
+          <w:highlight w:val="green"/>
+          <w:lang w:val="nl-BE"/>
+        </w:rPr>
+      </w:pPr>
+      <w:r>
+        <w:rPr>
+          <w:highlight w:val="green"/>
           <w:lang w:val="nl-BE"/>
         </w:rPr>
         <w:t xml:space="preserve">Op dat loon wordt daarna een </w:t>
@@ -394,24 +433,28 @@
         <w:rPr>
           <w:b/>
           <w:bCs/>
+          <w:highlight w:val="green"/>
           <w:lang w:val="nl-BE"/>
         </w:rPr>
         <w:t>bijdrage van sociale zekerheid</w:t>
       </w:r>
       <w:r>
         <w:rPr>
+          <w:highlight w:val="green"/>
           <w:lang w:val="nl-BE"/>
         </w:rPr>
         <w:t xml:space="preserve"> betaald.</w:t>
       </w:r>
       <w:r>
         <w:rPr>
+          <w:highlight w:val="green"/>
           <w:lang w:val="nl-BE"/>
         </w:rPr>
         <w:br/>
       </w:r>
       <w:r>
         <w:rPr>
+          <w:highlight w:val="green"/>
           <w:lang w:val="nl-BE"/>
         </w:rPr>
         <w:t>Dat bedrag is standaard 200 euro.</w:t>
@@ -420,11 +463,13 @@
     <w:p>
       <w:pPr>
         <w:rPr>
-          <w:lang w:val="nl-BE"/>
-        </w:rPr>
-      </w:pPr>
-      <w:r>
-        <w:rPr>
+          <w:highlight w:val="green"/>
+          <w:lang w:val="nl-BE"/>
+        </w:rPr>
+      </w:pPr>
+      <w:r>
+        <w:rPr>
+          <w:highlight w:val="green"/>
           <w:lang w:val="nl-BE"/>
         </w:rPr>
         <w:t>Verdergaande op het vorige voorbeeld na 5 jaar:</w:t>
@@ -438,11 +483,13 @@
           <w:numId w:val="1"/>
         </w:numPr>
         <w:rPr>
-          <w:lang w:val="nl-BE"/>
-        </w:rPr>
-      </w:pPr>
-      <w:r>
-        <w:rPr>
+          <w:highlight w:val="green"/>
+          <w:lang w:val="nl-BE"/>
+        </w:rPr>
+      </w:pPr>
+      <w:r>
+        <w:rPr>
+          <w:highlight w:val="green"/>
           <w:lang w:val="nl-BE"/>
         </w:rPr>
         <w:t>1996.92 – 200 = 1796.92</w:t>
@@ -451,11 +498,13 @@
     <w:p>
       <w:pPr>
         <w:rPr>
-          <w:lang w:val="nl-BE"/>
-        </w:rPr>
-      </w:pPr>
-      <w:r>
-        <w:rPr>
+          <w:highlight w:val="green"/>
+          <w:lang w:val="nl-BE"/>
+        </w:rPr>
+      </w:pPr>
+      <w:r>
+        <w:rPr>
+          <w:highlight w:val="green"/>
           <w:lang w:val="nl-BE"/>
         </w:rPr>
         <w:t xml:space="preserve">Daarop wordt 13.68% </w:t>
@@ -464,12 +513,14 @@
         <w:rPr>
           <w:b/>
           <w:bCs/>
+          <w:highlight w:val="green"/>
           <w:lang w:val="nl-BE"/>
         </w:rPr>
         <w:t>bedrijfsvoorheffing</w:t>
       </w:r>
       <w:r>
         <w:rPr>
+          <w:highlight w:val="green"/>
           <w:lang w:val="nl-BE"/>
         </w:rPr>
         <w:t xml:space="preserve"> berekend:</w:t>
@@ -483,11 +534,13 @@
           <w:numId w:val="1"/>
         </w:numPr>
         <w:rPr>
-          <w:lang w:val="nl-BE"/>
-        </w:rPr>
-      </w:pPr>
-      <w:r>
-        <w:rPr>
+          <w:highlight w:val="green"/>
+          <w:lang w:val="nl-BE"/>
+        </w:rPr>
+      </w:pPr>
+      <w:r>
+        <w:rPr>
+          <w:highlight w:val="green"/>
           <w:lang w:val="nl-BE"/>
         </w:rPr>
         <w:t>1796.92 – (1796.92 * 0.1368) = 1551.10</w:t>
@@ -501,12 +554,14 @@
       </w:pPr>
       <w:r>
         <w:rPr>
+          <w:highlight w:val="green"/>
           <w:lang w:val="nl-BE"/>
         </w:rPr>
         <w:t>Deze werknemer verdient € 1551.1</w:t>
       </w:r>
       <w:r>
         <w:rPr>
+          <w:highlight w:val="green"/>
           <w:lang w:val="nl-BE"/>
         </w:rPr>
         <w:t>0</w:t>
@@ -561,6 +616,7 @@
           <w:numId w:val="1"/>
         </w:numPr>
         <w:rPr>
+          <w:highlight w:val="green"/>
           <w:lang w:val="nl-BE"/>
         </w:rPr>
       </w:pPr>
@@ -568,12 +624,14 @@
         <w:rPr>
           <w:b/>
           <w:bCs/>
+          <w:highlight w:val="green"/>
           <w:lang w:val="nl-BE"/>
         </w:rPr>
         <w:t xml:space="preserve">Standaard werknemer </w:t>
       </w:r>
       <w:r>
         <w:rPr>
+          <w:highlight w:val="green"/>
           <w:lang w:val="nl-BE"/>
         </w:rPr>
         <w:t>(baliemedewerker, kuisploeg, etc.)</w:t>
@@ -582,6 +640,7 @@
         <w:rPr>
           <w:b/>
           <w:bCs/>
+          <w:highlight w:val="green"/>
           <w:lang w:val="nl-BE"/>
         </w:rPr>
         <w:t xml:space="preserve"> </w:t>
@@ -590,6 +649,7 @@
         <w:rPr>
           <w:b/>
           <w:bCs/>
+          <w:highlight w:val="green"/>
           <w:lang w:val="nl-BE"/>
         </w:rPr>
         <w:br/>
@@ -597,12 +657,14 @@
       </w:r>
       <w:r>
         <w:rPr>
+          <w:highlight w:val="green"/>
           <w:lang w:val="nl-BE"/>
         </w:rPr>
         <w:t>Startloon van 1900 euro</w:t>
       </w:r>
       <w:r>
         <w:rPr>
+          <w:highlight w:val="green"/>
           <w:lang w:val="nl-BE"/>
         </w:rPr>
         <w:t>.</w:t>
@@ -616,6 +678,7 @@
           <w:numId w:val="1"/>
         </w:numPr>
         <w:rPr>
+          <w:highlight w:val="green"/>
           <w:lang w:val="nl-BE"/>
         </w:rPr>
       </w:pPr>
@@ -623,6 +686,7 @@
         <w:rPr>
           <w:b/>
           <w:bCs/>
+          <w:highlight w:val="green"/>
           <w:lang w:val="nl-BE"/>
         </w:rPr>
         <w:t>Programmeur</w:t>
@@ -631,24 +695,28 @@
         <w:rPr>
           <w:b/>
           <w:bCs/>
+          <w:highlight w:val="green"/>
           <w:lang w:val="nl-BE"/>
         </w:rPr>
         <w:br/>
       </w:r>
       <w:r>
         <w:rPr>
+          <w:highlight w:val="green"/>
           <w:lang w:val="nl-BE"/>
         </w:rPr>
         <w:t>- Startloon van 2200 euro</w:t>
       </w:r>
       <w:r>
         <w:rPr>
+          <w:highlight w:val="green"/>
           <w:lang w:val="nl-BE"/>
         </w:rPr>
         <w:t>.</w:t>
       </w:r>
       <w:r>
         <w:rPr>
+          <w:highlight w:val="green"/>
           <w:lang w:val="nl-BE"/>
         </w:rPr>
         <w:br/>
@@ -656,6 +724,7 @@
       </w:r>
       <w:r>
         <w:rPr>
+          <w:highlight w:val="green"/>
           <w:lang w:val="nl-BE"/>
         </w:rPr>
         <w:t>an opteren voor een bedrijfswagen, als dit het geval is betaalt hij 17.30% bedrijfsvoorheffing in plaats van 13.68%.</w:t>
@@ -676,6 +745,7 @@
         <w:rPr>
           <w:b/>
           <w:bCs/>
+          <w:highlight w:val="green"/>
           <w:lang w:val="nl-BE"/>
         </w:rPr>
         <w:t>Support</w:t>
@@ -684,12 +754,14 @@
         <w:rPr>
           <w:b/>
           <w:bCs/>
+          <w:highlight w:val="green"/>
           <w:lang w:val="nl-BE"/>
         </w:rPr>
         <w:br/>
       </w:r>
       <w:r>
         <w:rPr>
+          <w:highlight w:val="green"/>
           <w:lang w:val="nl-BE"/>
         </w:rPr>
         <w:t>- Support heeft een startloon van 2050.00 euro.</w:t>
@@ -704,30 +776,35 @@
       </w:r>
       <w:r>
         <w:rPr>
+          <w:highlight w:val="green"/>
           <w:lang w:val="nl-BE"/>
         </w:rPr>
         <w:t xml:space="preserve">- </w:t>
       </w:r>
       <w:r>
         <w:rPr>
+          <w:highlight w:val="green"/>
           <w:lang w:val="nl-BE"/>
         </w:rPr>
         <w:t xml:space="preserve">Support werkt 2 dagen per week van thuis en krijgt hiervoor, na het berekenen van de bedrijfsvoorheffing, </w:t>
       </w:r>
       <w:r>
         <w:rPr>
+          <w:highlight w:val="green"/>
           <w:lang w:val="nl-BE"/>
         </w:rPr>
         <w:t xml:space="preserve">€ </w:t>
       </w:r>
       <w:r>
         <w:rPr>
+          <w:highlight w:val="green"/>
           <w:lang w:val="nl-BE"/>
         </w:rPr>
         <w:t>50</w:t>
       </w:r>
       <w:r>
         <w:rPr>
+          <w:highlight w:val="green"/>
           <w:lang w:val="nl-BE"/>
         </w:rPr>
         <w:t>.00 erbij.</w:t>
@@ -741,17 +818,22 @@
           <w:numId w:val="1"/>
         </w:numPr>
         <w:rPr>
-          <w:lang w:val="nl-BE"/>
-        </w:rPr>
-      </w:pPr>
-      <w:r>
-        <w:rPr>
+          <w:highlight w:val="green"/>
+          <w:lang w:val="nl-BE"/>
+        </w:rPr>
+      </w:pPr>
+      <w:proofErr w:type="gramStart"/>
+      <w:r>
+        <w:rPr>
+          <w:highlight w:val="green"/>
           <w:lang w:val="nl-BE"/>
         </w:rPr>
         <w:t>IT support</w:t>
       </w:r>
-      <w:r>
-        <w:rPr>
+      <w:proofErr w:type="gramEnd"/>
+      <w:r>
+        <w:rPr>
+          <w:highlight w:val="green"/>
           <w:lang w:val="nl-BE"/>
         </w:rPr>
         <w:br/>
@@ -759,6 +841,7 @@
       </w:r>
       <w:r>
         <w:rPr>
+          <w:highlight w:val="green"/>
           <w:lang w:val="nl-BE"/>
         </w:rPr>
         <w:br/>
@@ -773,39 +856,24 @@
           <w:numId w:val="1"/>
         </w:numPr>
         <w:rPr>
-          <w:lang w:val="nl-BE"/>
-        </w:rPr>
-      </w:pPr>
-      <w:r>
-        <w:rPr>
+          <w:highlight w:val="green"/>
+          <w:lang w:val="nl-BE"/>
+        </w:rPr>
+      </w:pPr>
+      <w:r>
+        <w:rPr>
+          <w:highlight w:val="green"/>
           <w:lang w:val="nl-BE"/>
         </w:rPr>
         <w:t>Customer support</w:t>
       </w:r>
       <w:r>
         <w:rPr>
+          <w:highlight w:val="green"/>
           <w:lang w:val="nl-BE"/>
         </w:rPr>
         <w:br/>
-        <w:t xml:space="preserve">- Customer support heeft maandelijks een </w:t>
-      </w:r>
-      <w:r>
-        <w:rPr>
-          <w:lang w:val="nl-BE"/>
-        </w:rPr>
-        <w:t xml:space="preserve">verplichtte opleiding van </w:t>
-      </w:r>
-      <w:r>
-        <w:rPr>
-          <w:lang w:val="nl-BE"/>
-        </w:rPr>
-        <w:t xml:space="preserve">€ </w:t>
-      </w:r>
-      <w:r>
-        <w:rPr>
-          <w:lang w:val="nl-BE"/>
-        </w:rPr>
-        <w:t xml:space="preserve">19.50 die terugbetaald wordt door het bedrijf, na het berekenen van de bedrijfsvoorheffing. </w:t>
+        <w:t xml:space="preserve">- Customer support heeft maandelijks een verplichtte opleiding van € 19.50 die terugbetaald wordt door het bedrijf, na het berekenen van de bedrijfsvoorheffing. </w:t>
       </w:r>
     </w:p>
     <w:p>

</xml_diff>